<commit_message>
Actualizado el documento de instalación.
</commit_message>
<xml_diff>
--- a/utilitarios/Instalador/DocumentoInstalacion.docx
+++ b/utilitarios/Instalador/DocumentoInstalacion.docx
@@ -1,10 +1,10 @@
 
 <file path=word/document.xml><?xml version="1.0" encoding="utf-8"?>
-<w:document xmlns:ve="http://schemas.openxmlformats.org/markup-compatibility/2006" xmlns:o="urn:schemas-microsoft-com:office:office" xmlns:r="http://schemas.openxmlformats.org/officeDocument/2006/relationships" xmlns:m="http://schemas.openxmlformats.org/officeDocument/2006/math" xmlns:v="urn:schemas-microsoft-com:vml" xmlns:wp="http://schemas.openxmlformats.org/drawingml/2006/wordprocessingDrawing" xmlns:w10="urn:schemas-microsoft-com:office:word" xmlns:w="http://schemas.openxmlformats.org/wordprocessingml/2006/main" xmlns:wne="http://schemas.microsoft.com/office/word/2006/wordml">
+<w:document xmlns:wpc="http://schemas.microsoft.com/office/word/2010/wordprocessingCanvas" xmlns:mc="http://schemas.openxmlformats.org/markup-compatibility/2006" xmlns:o="urn:schemas-microsoft-com:office:office" xmlns:r="http://schemas.openxmlformats.org/officeDocument/2006/relationships" xmlns:m="http://schemas.openxmlformats.org/officeDocument/2006/math" xmlns:v="urn:schemas-microsoft-com:vml" xmlns:wp14="http://schemas.microsoft.com/office/word/2010/wordprocessingDrawing" xmlns:wp="http://schemas.openxmlformats.org/drawingml/2006/wordprocessingDrawing" xmlns:w10="urn:schemas-microsoft-com:office:word" xmlns:w="http://schemas.openxmlformats.org/wordprocessingml/2006/main" xmlns:w14="http://schemas.microsoft.com/office/word/2010/wordml" xmlns:wpg="http://schemas.microsoft.com/office/word/2010/wordprocessingGroup" xmlns:wpi="http://schemas.microsoft.com/office/word/2010/wordprocessingInk" xmlns:wne="http://schemas.microsoft.com/office/word/2006/wordml" xmlns:wps="http://schemas.microsoft.com/office/word/2010/wordprocessingShape" mc:Ignorable="w14 wp14">
   <w:body>
     <w:p>
       <w:pPr>
-        <w:pStyle w:val="Prrafodelista"/>
+        <w:pStyle w:val="ListParagraph"/>
         <w:numPr>
           <w:ilvl w:val="0"/>
           <w:numId w:val="1"/>
@@ -21,7 +21,7 @@
     </w:p>
     <w:p>
       <w:pPr>
-        <w:pStyle w:val="Prrafodelista"/>
+        <w:pStyle w:val="ListParagraph"/>
         <w:numPr>
           <w:ilvl w:val="1"/>
           <w:numId w:val="1"/>
@@ -38,7 +38,7 @@
     </w:p>
     <w:p>
       <w:pPr>
-        <w:pStyle w:val="Prrafodelista"/>
+        <w:pStyle w:val="ListParagraph"/>
         <w:numPr>
           <w:ilvl w:val="2"/>
           <w:numId w:val="1"/>
@@ -57,10 +57,10 @@
       <w:pPr>
         <w:ind w:left="2160"/>
       </w:pPr>
-      <w:hyperlink r:id="rId5" w:history="1">
+      <w:hyperlink r:id="rId6" w:history="1">
         <w:r>
           <w:rPr>
-            <w:rStyle w:val="Hipervnculo"/>
+            <w:rStyle w:val="Hyperlink"/>
           </w:rPr>
           <w:t>http://www.postgresql.org.es/descargas</w:t>
         </w:r>
@@ -68,7 +68,7 @@
     </w:p>
     <w:p>
       <w:pPr>
-        <w:pStyle w:val="Prrafodelista"/>
+        <w:pStyle w:val="ListParagraph"/>
         <w:numPr>
           <w:ilvl w:val="1"/>
           <w:numId w:val="1"/>
@@ -80,7 +80,7 @@
     </w:p>
     <w:p>
       <w:pPr>
-        <w:pStyle w:val="Prrafodelista"/>
+        <w:pStyle w:val="ListParagraph"/>
         <w:numPr>
           <w:ilvl w:val="2"/>
           <w:numId w:val="1"/>
@@ -92,7 +92,7 @@
     </w:p>
     <w:p>
       <w:pPr>
-        <w:pStyle w:val="Prrafodelista"/>
+        <w:pStyle w:val="ListParagraph"/>
         <w:ind w:left="2160"/>
       </w:pPr>
       <w:r>
@@ -106,32 +106,50 @@
     </w:p>
     <w:p>
       <w:pPr>
-        <w:pStyle w:val="Prrafodelista"/>
-        <w:ind w:left="2160"/>
-      </w:pPr>
-      <w:r>
+        <w:pStyle w:val="ListParagraph"/>
+        <w:ind w:left="2160"/>
+        <w:rPr>
+          <w:lang w:val="en-US"/>
+        </w:rPr>
+      </w:pPr>
+      <w:r>
+        <w:rPr>
+          <w:lang w:val="en-US"/>
+        </w:rPr>
         <w:t xml:space="preserve">CREATE USER </w:t>
       </w:r>
       <w:proofErr w:type="spellStart"/>
       <w:r>
+        <w:rPr>
+          <w:lang w:val="en-US"/>
+        </w:rPr>
         <w:t>jatrik</w:t>
       </w:r>
       <w:proofErr w:type="spellEnd"/>
       <w:r>
+        <w:rPr>
+          <w:lang w:val="en-US"/>
+        </w:rPr>
         <w:t xml:space="preserve"> PASSWORD '</w:t>
       </w:r>
       <w:proofErr w:type="spellStart"/>
       <w:r>
+        <w:rPr>
+          <w:lang w:val="en-US"/>
+        </w:rPr>
         <w:t>jatrik</w:t>
       </w:r>
       <w:proofErr w:type="spellEnd"/>
       <w:r>
+        <w:rPr>
+          <w:lang w:val="en-US"/>
+        </w:rPr>
         <w:t>';</w:t>
       </w:r>
     </w:p>
     <w:p>
       <w:pPr>
-        <w:pStyle w:val="Prrafodelista"/>
+        <w:pStyle w:val="ListParagraph"/>
         <w:numPr>
           <w:ilvl w:val="2"/>
           <w:numId w:val="1"/>
@@ -143,7 +161,7 @@
     </w:p>
     <w:p>
       <w:pPr>
-        <w:pStyle w:val="Prrafodelista"/>
+        <w:pStyle w:val="ListParagraph"/>
         <w:ind w:left="2160"/>
       </w:pPr>
       <w:r>
@@ -152,7 +170,7 @@
     </w:p>
     <w:p>
       <w:pPr>
-        <w:pStyle w:val="Prrafodelista"/>
+        <w:pStyle w:val="ListParagraph"/>
         <w:ind w:left="2160"/>
       </w:pPr>
       <w:r>
@@ -169,7 +187,7 @@
     </w:p>
     <w:p>
       <w:pPr>
-        <w:pStyle w:val="Prrafodelista"/>
+        <w:pStyle w:val="ListParagraph"/>
         <w:ind w:left="2160"/>
       </w:pPr>
       <w:r>
@@ -183,7 +201,7 @@
     </w:p>
     <w:p>
       <w:pPr>
-        <w:pStyle w:val="Prrafodelista"/>
+        <w:pStyle w:val="ListParagraph"/>
         <w:ind w:left="2160"/>
       </w:pPr>
       <w:r>
@@ -192,7 +210,7 @@
     </w:p>
     <w:p>
       <w:pPr>
-        <w:pStyle w:val="Prrafodelista"/>
+        <w:pStyle w:val="ListParagraph"/>
         <w:ind w:left="2160"/>
       </w:pPr>
       <w:r>
@@ -206,7 +224,7 @@
     </w:p>
     <w:p>
       <w:pPr>
-        <w:pStyle w:val="Prrafodelista"/>
+        <w:pStyle w:val="ListParagraph"/>
         <w:ind w:left="2160"/>
       </w:pPr>
       <w:r>
@@ -215,7 +233,7 @@
     </w:p>
     <w:p>
       <w:pPr>
-        <w:pStyle w:val="Prrafodelista"/>
+        <w:pStyle w:val="ListParagraph"/>
         <w:ind w:left="2160"/>
       </w:pPr>
       <w:r>
@@ -224,7 +242,7 @@
     </w:p>
     <w:p>
       <w:pPr>
-        <w:pStyle w:val="Prrafodelista"/>
+        <w:pStyle w:val="ListParagraph"/>
         <w:ind w:left="2160"/>
       </w:pPr>
       <w:r>
@@ -233,7 +251,7 @@
     </w:p>
     <w:p>
       <w:pPr>
-        <w:pStyle w:val="Prrafodelista"/>
+        <w:pStyle w:val="ListParagraph"/>
         <w:numPr>
           <w:ilvl w:val="2"/>
           <w:numId w:val="1"/>
@@ -245,7 +263,7 @@
     </w:p>
     <w:p>
       <w:pPr>
-        <w:pStyle w:val="Prrafodelista"/>
+        <w:pStyle w:val="ListParagraph"/>
         <w:ind w:left="2160"/>
       </w:pPr>
       <w:proofErr w:type="spellStart"/>
@@ -256,13 +274,15 @@
       <w:r>
         <w:t xml:space="preserve"> script </w:t>
       </w:r>
+      <w:proofErr w:type="spellStart"/>
       <w:r>
         <w:t>ScriptEstructura.sql</w:t>
       </w:r>
-    </w:p>
-    <w:p>
-      <w:pPr>
-        <w:pStyle w:val="Prrafodelista"/>
+      <w:proofErr w:type="spellEnd"/>
+    </w:p>
+    <w:p>
+      <w:pPr>
+        <w:pStyle w:val="ListParagraph"/>
         <w:numPr>
           <w:ilvl w:val="2"/>
           <w:numId w:val="1"/>
@@ -277,13 +297,13 @@
     </w:p>
     <w:p>
       <w:pPr>
-        <w:pStyle w:val="Prrafodelista"/>
-        <w:ind w:left="2160"/>
-      </w:pPr>
-    </w:p>
-    <w:p>
-      <w:pPr>
-        <w:pStyle w:val="Prrafodelista"/>
+        <w:pStyle w:val="ListParagraph"/>
+        <w:ind w:left="2160"/>
+      </w:pPr>
+    </w:p>
+    <w:p>
+      <w:pPr>
+        <w:pStyle w:val="ListParagraph"/>
         <w:numPr>
           <w:ilvl w:val="0"/>
           <w:numId w:val="1"/>
@@ -295,7 +315,7 @@
     </w:p>
     <w:p>
       <w:pPr>
-        <w:pStyle w:val="Prrafodelista"/>
+        <w:pStyle w:val="ListParagraph"/>
         <w:numPr>
           <w:ilvl w:val="1"/>
           <w:numId w:val="1"/>
@@ -312,7 +332,7 @@
     </w:p>
     <w:p>
       <w:pPr>
-        <w:pStyle w:val="Prrafodelista"/>
+        <w:pStyle w:val="ListParagraph"/>
         <w:numPr>
           <w:ilvl w:val="2"/>
           <w:numId w:val="1"/>
@@ -328,10 +348,10 @@
       <w:pPr>
         <w:ind w:left="2124"/>
       </w:pPr>
-      <w:hyperlink r:id="rId6" w:history="1">
+      <w:hyperlink r:id="rId7" w:history="1">
         <w:r>
           <w:rPr>
-            <w:rStyle w:val="Hipervnculo"/>
+            <w:rStyle w:val="Hyperlink"/>
           </w:rPr>
           <w:t>http://www.jboss.org/products/eap/download/</w:t>
         </w:r>
@@ -339,7 +359,7 @@
     </w:p>
     <w:p>
       <w:pPr>
-        <w:pStyle w:val="Prrafodelista"/>
+        <w:pStyle w:val="ListParagraph"/>
         <w:numPr>
           <w:ilvl w:val="1"/>
           <w:numId w:val="1"/>
@@ -351,7 +371,7 @@
     </w:p>
     <w:p>
       <w:pPr>
-        <w:pStyle w:val="Prrafodelista"/>
+        <w:pStyle w:val="ListParagraph"/>
         <w:numPr>
           <w:ilvl w:val="2"/>
           <w:numId w:val="1"/>
@@ -376,7 +396,7 @@
     </w:p>
     <w:p>
       <w:pPr>
-        <w:pStyle w:val="Prrafodelista"/>
+        <w:pStyle w:val="ListParagraph"/>
         <w:ind w:left="2160"/>
       </w:pPr>
       <w:r>
@@ -385,7 +405,7 @@
     </w:p>
     <w:p>
       <w:pPr>
-        <w:pStyle w:val="Prrafodelista"/>
+        <w:pStyle w:val="ListParagraph"/>
         <w:numPr>
           <w:ilvl w:val="2"/>
           <w:numId w:val="1"/>
@@ -427,185 +447,319 @@
     <w:p>
       <w:pPr>
         <w:ind w:left="2160"/>
-      </w:pPr>
-      <w:r>
-        <w:t xml:space="preserve">&lt;jboss-eap-6.3&gt; </w:t>
-      </w:r>
-      <w:r>
-        <w:t>modules\</w:t>
-      </w:r>
-      <w:proofErr w:type="spellStart"/>
-      <w:r>
-        <w:t>system</w:t>
-      </w:r>
-      <w:proofErr w:type="spellEnd"/>
+        <w:rPr>
+          <w:lang w:val="en-US"/>
+        </w:rPr>
+      </w:pPr>
+      <w:r>
+        <w:rPr>
+          <w:lang w:val="en-US"/>
+        </w:rPr>
+        <w:t>&lt;jboss-eap-6.3&gt; modules\system\layers\base\org</w:t>
+      </w:r>
+    </w:p>
+    <w:p>
+      <w:pPr>
+        <w:pStyle w:val="ListParagraph"/>
+        <w:numPr>
+          <w:ilvl w:val="2"/>
+          <w:numId w:val="1"/>
+        </w:numPr>
+      </w:pPr>
+      <w:r>
+        <w:t xml:space="preserve">Crear modulo con el </w:t>
+      </w:r>
+      <w:proofErr w:type="spellStart"/>
+      <w:r>
+        <w:t>jatrik-common</w:t>
+      </w:r>
+      <w:proofErr w:type="spellEnd"/>
+    </w:p>
+    <w:p>
+      <w:pPr>
+        <w:ind w:left="2160"/>
+      </w:pPr>
+      <w:r>
+        <w:t xml:space="preserve">Descomprimir archivo </w:t>
+      </w:r>
+      <w:proofErr w:type="spellStart"/>
+      <w:r>
+        <w:t>jatrik-common</w:t>
+      </w:r>
+      <w:proofErr w:type="spellEnd"/>
+      <w:r>
+        <w:t xml:space="preserve"> en la ruta</w:t>
+      </w:r>
+    </w:p>
+    <w:p>
+      <w:pPr>
+        <w:ind w:left="2160"/>
+        <w:rPr>
+          <w:lang w:val="en-US"/>
+        </w:rPr>
+      </w:pPr>
+      <w:r>
+        <w:rPr>
+          <w:lang w:val="en-US"/>
+        </w:rPr>
+        <w:t>&lt;jboss-eap-6.3&gt; modules\system\layers\base</w:t>
+      </w:r>
+    </w:p>
+    <w:p>
+      <w:pPr>
+        <w:pStyle w:val="ListParagraph"/>
+        <w:numPr>
+          <w:ilvl w:val="0"/>
+          <w:numId w:val="1"/>
+        </w:numPr>
+      </w:pPr>
+      <w:r>
+        <w:t xml:space="preserve">Instalar y Configurar </w:t>
+      </w:r>
+      <w:proofErr w:type="spellStart"/>
+      <w:r>
+        <w:t>HornetQ</w:t>
+      </w:r>
+      <w:proofErr w:type="spellEnd"/>
+    </w:p>
+    <w:p>
+      <w:pPr>
+        <w:pStyle w:val="ListParagraph"/>
+        <w:numPr>
+          <w:ilvl w:val="1"/>
+          <w:numId w:val="1"/>
+        </w:numPr>
+      </w:pPr>
+      <w:r>
+        <w:t xml:space="preserve">Instalar </w:t>
+      </w:r>
+      <w:proofErr w:type="spellStart"/>
+      <w:r>
+        <w:t>hornetQ</w:t>
+      </w:r>
+      <w:proofErr w:type="spellEnd"/>
+    </w:p>
+    <w:p>
+      <w:pPr>
+        <w:pStyle w:val="ListParagraph"/>
+        <w:numPr>
+          <w:ilvl w:val="2"/>
+          <w:numId w:val="1"/>
+        </w:numPr>
+      </w:pPr>
+      <w:proofErr w:type="spellStart"/>
+      <w:r>
+        <w:t>Download</w:t>
+      </w:r>
+      <w:proofErr w:type="spellEnd"/>
+    </w:p>
+    <w:p>
+      <w:pPr>
+        <w:pStyle w:val="ListParagraph"/>
+        <w:ind w:left="2160"/>
+      </w:pPr>
+      <w:hyperlink r:id="rId8" w:history="1">
+        <w:r>
+          <w:rPr>
+            <w:rStyle w:val="Hyperlink"/>
+          </w:rPr>
+          <w:t>http://hornetq.jboss.org/downloads</w:t>
+        </w:r>
+      </w:hyperlink>
+    </w:p>
+    <w:p>
+      <w:pPr>
+        <w:pStyle w:val="ListParagraph"/>
+        <w:ind w:left="2160"/>
+      </w:pPr>
+      <w:r>
+        <w:lastRenderedPageBreak/>
+        <w:t xml:space="preserve">El standalone.xml de </w:t>
+      </w:r>
+      <w:proofErr w:type="spellStart"/>
+      <w:r>
+        <w:t>jboss</w:t>
+      </w:r>
+      <w:proofErr w:type="spellEnd"/>
+      <w:r>
+        <w:t xml:space="preserve"> provisto asume que </w:t>
+      </w:r>
+      <w:proofErr w:type="spellStart"/>
+      <w:r>
+        <w:t>hornetq</w:t>
+      </w:r>
+      <w:proofErr w:type="spellEnd"/>
+      <w:r>
+        <w:t xml:space="preserve"> se levanta en los puertos por defecto.</w:t>
+      </w:r>
+    </w:p>
+    <w:p>
+      <w:pPr>
+        <w:pStyle w:val="ListParagraph"/>
+        <w:numPr>
+          <w:ilvl w:val="0"/>
+          <w:numId w:val="1"/>
+        </w:numPr>
+      </w:pPr>
+      <w:r>
+        <w:t xml:space="preserve">Copiar los </w:t>
+      </w:r>
+      <w:proofErr w:type="spellStart"/>
+      <w:r>
+        <w:t>modulos</w:t>
+      </w:r>
+      <w:proofErr w:type="spellEnd"/>
+      <w:r>
+        <w:t xml:space="preserve"> </w:t>
+      </w:r>
+      <w:proofErr w:type="spellStart"/>
+      <w:r>
+        <w:t>jatrik-core-ear</w:t>
+      </w:r>
+      <w:proofErr w:type="spellEnd"/>
+      <w:r>
+        <w:t xml:space="preserve"> y </w:t>
+      </w:r>
+      <w:proofErr w:type="spellStart"/>
+      <w:r>
+        <w:t>jatrik-front-ear</w:t>
+      </w:r>
+      <w:proofErr w:type="spellEnd"/>
+      <w:r>
+        <w:t xml:space="preserve"> en la carpeta </w:t>
+      </w:r>
+      <w:proofErr w:type="spellStart"/>
+      <w:r>
+        <w:t>deployments</w:t>
+      </w:r>
+      <w:proofErr w:type="spellEnd"/>
+    </w:p>
+    <w:p>
+      <w:pPr>
+        <w:pStyle w:val="ListParagraph"/>
+        <w:ind w:firstLine="696"/>
+      </w:pPr>
+      <w:r>
+        <w:t>&lt;</w:t>
+      </w:r>
+      <w:r>
+        <w:t>jboss-eap-6.3</w:t>
+      </w:r>
+      <w:r>
+        <w:t>&gt;</w:t>
+      </w:r>
       <w:r>
         <w:t>\</w:t>
       </w:r>
       <w:proofErr w:type="spellStart"/>
       <w:r>
-        <w:t>layers</w:t>
-      </w:r>
-      <w:proofErr w:type="spellEnd"/>
-      <w:r>
-        <w:t>\base</w:t>
-      </w:r>
+        <w:t>standalone</w:t>
+      </w:r>
+      <w:proofErr w:type="spellEnd"/>
       <w:r>
         <w:t>\</w:t>
       </w:r>
       <w:proofErr w:type="spellStart"/>
       <w:r>
-        <w:t>org</w:t>
-      </w:r>
-      <w:proofErr w:type="spellEnd"/>
-    </w:p>
-    <w:p>
-      <w:pPr>
-        <w:pStyle w:val="Prrafodelista"/>
-        <w:numPr>
-          <w:ilvl w:val="2"/>
-          <w:numId w:val="1"/>
-        </w:numPr>
-      </w:pPr>
-      <w:r>
-        <w:t xml:space="preserve">Crear modulo con el </w:t>
-      </w:r>
-      <w:proofErr w:type="spellStart"/>
-      <w:r>
-        <w:t>jatrik-common</w:t>
-      </w:r>
-      <w:proofErr w:type="spellEnd"/>
-    </w:p>
-    <w:p>
-      <w:pPr>
-        <w:ind w:left="2160"/>
-      </w:pPr>
-      <w:r>
-        <w:t xml:space="preserve">Descomprimir archivo </w:t>
-      </w:r>
-      <w:proofErr w:type="spellStart"/>
-      <w:r>
-        <w:t>jatrik-common</w:t>
-      </w:r>
-      <w:proofErr w:type="spellEnd"/>
-      <w:r>
-        <w:t xml:space="preserve"> en la ruta</w:t>
-      </w:r>
-    </w:p>
-    <w:p>
-      <w:pPr>
-        <w:ind w:left="2160"/>
-      </w:pPr>
-      <w:r>
-        <w:t xml:space="preserve">&lt;jboss-eap-6.3&gt; </w:t>
-      </w:r>
-      <w:r>
-        <w:t>modules\</w:t>
-      </w:r>
-      <w:proofErr w:type="spellStart"/>
-      <w:r>
-        <w:t>system</w:t>
-      </w:r>
-      <w:proofErr w:type="spellEnd"/>
-      <w:r>
-        <w:t>\</w:t>
-      </w:r>
-      <w:proofErr w:type="spellStart"/>
-      <w:r>
-        <w:t>layers</w:t>
-      </w:r>
-      <w:proofErr w:type="spellEnd"/>
-      <w:r>
-        <w:t>\base</w:t>
-      </w:r>
-    </w:p>
-    <w:p>
-      <w:pPr>
-        <w:pStyle w:val="Prrafodelista"/>
+        <w:t>deployments</w:t>
+      </w:r>
+      <w:proofErr w:type="spellEnd"/>
+      <w:r>
+        <w:tab/>
+      </w:r>
+    </w:p>
+    <w:p>
+      <w:pPr>
+        <w:pStyle w:val="ListParagraph"/>
+      </w:pPr>
+    </w:p>
+    <w:p>
+      <w:pPr>
+        <w:pStyle w:val="ListParagraph"/>
         <w:numPr>
           <w:ilvl w:val="0"/>
           <w:numId w:val="1"/>
         </w:numPr>
       </w:pPr>
       <w:r>
-        <w:t xml:space="preserve">Instalar y Configurar </w:t>
-      </w:r>
-      <w:proofErr w:type="spellStart"/>
-      <w:r>
-        <w:t>HornetQ</w:t>
-      </w:r>
-      <w:proofErr w:type="spellEnd"/>
-    </w:p>
-    <w:p>
-      <w:pPr>
-        <w:pStyle w:val="Prrafodelista"/>
+        <w:t xml:space="preserve">Iniciar </w:t>
+      </w:r>
+      <w:proofErr w:type="spellStart"/>
+      <w:r>
+        <w:t>hornetQ</w:t>
+      </w:r>
+      <w:proofErr w:type="spellEnd"/>
+      <w:r>
+        <w:t xml:space="preserve">, en la carpeta </w:t>
+      </w:r>
+      <w:proofErr w:type="spellStart"/>
+      <w:r>
+        <w:t>bin</w:t>
+      </w:r>
+      <w:proofErr w:type="spellEnd"/>
+      <w:r>
+        <w:t>, correr el comando “run”.</w:t>
+      </w:r>
+    </w:p>
+    <w:p>
+      <w:pPr>
+        <w:pStyle w:val="ListParagraph"/>
         <w:numPr>
           <w:ilvl w:val="0"/>
           <w:numId w:val="1"/>
         </w:numPr>
       </w:pPr>
       <w:r>
-        <w:t xml:space="preserve">Copiar los </w:t>
-      </w:r>
-      <w:proofErr w:type="spellStart"/>
-      <w:r>
-        <w:t>modulos</w:t>
-      </w:r>
-      <w:proofErr w:type="spellEnd"/>
-      <w:r>
-        <w:t xml:space="preserve"> </w:t>
-      </w:r>
-      <w:proofErr w:type="spellStart"/>
-      <w:r>
-        <w:t>jatrik-core-ear</w:t>
-      </w:r>
-      <w:proofErr w:type="spellEnd"/>
-      <w:r>
-        <w:t xml:space="preserve"> y </w:t>
-      </w:r>
-      <w:proofErr w:type="spellStart"/>
-      <w:r>
-        <w:t>jatrik-front-ear</w:t>
-      </w:r>
-      <w:proofErr w:type="spellEnd"/>
-      <w:r>
-        <w:t xml:space="preserve"> en la carpeta </w:t>
-      </w:r>
-      <w:proofErr w:type="spellStart"/>
-      <w:r>
-        <w:t>deployments</w:t>
-      </w:r>
-      <w:proofErr w:type="spellEnd"/>
-    </w:p>
-    <w:p>
-      <w:pPr>
-        <w:ind w:left="2160"/>
-      </w:pPr>
-      <w:r>
-        <w:t>&lt;</w:t>
-      </w:r>
-      <w:r>
-        <w:t>jboss-eap-6.3</w:t>
-      </w:r>
-      <w:r>
-        <w:t>&gt;</w:t>
-      </w:r>
-      <w:r>
-        <w:t>\standalone\deployments</w:t>
-      </w:r>
+        <w:t xml:space="preserve">Iniciar </w:t>
+      </w:r>
+      <w:proofErr w:type="spellStart"/>
+      <w:r>
+        <w:t>jboss</w:t>
+      </w:r>
+      <w:proofErr w:type="spellEnd"/>
+      <w:r>
+        <w:t xml:space="preserve">, en la carpeta </w:t>
+      </w:r>
+      <w:proofErr w:type="spellStart"/>
+      <w:r>
+        <w:t>bin</w:t>
+      </w:r>
+      <w:proofErr w:type="spellEnd"/>
+      <w:r>
+        <w:t>, correr el comando “</w:t>
+      </w:r>
+      <w:proofErr w:type="spellStart"/>
+      <w:r>
+        <w:t>standalone</w:t>
+      </w:r>
+      <w:proofErr w:type="spellEnd"/>
+      <w:r>
+        <w:t>”.</w:t>
+      </w:r>
+    </w:p>
+    <w:p>
+      <w:pPr>
+        <w:pStyle w:val="ListParagraph"/>
+        <w:numPr>
+          <w:ilvl w:val="0"/>
+          <w:numId w:val="1"/>
+        </w:numPr>
+      </w:pPr>
+      <w:r>
+        <w:t>Desde un navegador, acceder a la dirección localhost:jatrik-front-web/index.jsf</w:t>
+      </w:r>
+      <w:bookmarkStart w:id="0" w:name="_GoBack"/>
+      <w:bookmarkEnd w:id="0"/>
+    </w:p>
+    <w:p>
       <w:r>
         <w:tab/>
       </w:r>
-    </w:p>
-    <w:p>
-      <w:r>
-        <w:lastRenderedPageBreak/>
+      <w:r>
         <w:tab/>
       </w:r>
-      <w:r>
-        <w:tab/>
-      </w:r>
-    </w:p>
+    </w:p>
+    <w:p/>
     <w:sectPr>
       <w:pgSz w:w="11906" w:h="16838"/>
       <w:pgMar w:top="1417" w:right="1701" w:bottom="1417" w:left="1701" w:header="708" w:footer="708" w:gutter="0"/>
@@ -617,7 +771,7 @@
 </file>
 
 <file path=word/numbering.xml><?xml version="1.0" encoding="utf-8"?>
-<w:numbering xmlns:ve="http://schemas.openxmlformats.org/markup-compatibility/2006" xmlns:o="urn:schemas-microsoft-com:office:office" xmlns:r="http://schemas.openxmlformats.org/officeDocument/2006/relationships" xmlns:m="http://schemas.openxmlformats.org/officeDocument/2006/math" xmlns:v="urn:schemas-microsoft-com:vml" xmlns:wp="http://schemas.openxmlformats.org/drawingml/2006/wordprocessingDrawing" xmlns:w10="urn:schemas-microsoft-com:office:word" xmlns:w="http://schemas.openxmlformats.org/wordprocessingml/2006/main" xmlns:wne="http://schemas.microsoft.com/office/word/2006/wordml">
+<w:numbering xmlns:wpc="http://schemas.microsoft.com/office/word/2010/wordprocessingCanvas" xmlns:mc="http://schemas.openxmlformats.org/markup-compatibility/2006" xmlns:o="urn:schemas-microsoft-com:office:office" xmlns:r="http://schemas.openxmlformats.org/officeDocument/2006/relationships" xmlns:m="http://schemas.openxmlformats.org/officeDocument/2006/math" xmlns:v="urn:schemas-microsoft-com:vml" xmlns:wp14="http://schemas.microsoft.com/office/word/2010/wordprocessingDrawing" xmlns:wp="http://schemas.openxmlformats.org/drawingml/2006/wordprocessingDrawing" xmlns:w10="urn:schemas-microsoft-com:office:word" xmlns:w="http://schemas.openxmlformats.org/wordprocessingml/2006/main" xmlns:w14="http://schemas.microsoft.com/office/word/2010/wordml" xmlns:wpg="http://schemas.microsoft.com/office/word/2010/wordprocessingGroup" xmlns:wpi="http://schemas.microsoft.com/office/word/2010/wordprocessingInk" xmlns:wne="http://schemas.microsoft.com/office/word/2006/wordml" xmlns:wps="http://schemas.microsoft.com/office/word/2010/wordprocessingShape" mc:Ignorable="w14 wp14">
   <w:abstractNum w:abstractNumId="0">
     <w:nsid w:val="40FA704C"/>
     <w:multiLevelType w:val="hybridMultilevel"/>
@@ -800,7 +954,7 @@
 </file>
 
 <file path=word/styles.xml><?xml version="1.0" encoding="utf-8"?>
-<w:styles xmlns:r="http://schemas.openxmlformats.org/officeDocument/2006/relationships" xmlns:w="http://schemas.openxmlformats.org/wordprocessingml/2006/main">
+<w:styles xmlns:mc="http://schemas.openxmlformats.org/markup-compatibility/2006" xmlns:r="http://schemas.openxmlformats.org/officeDocument/2006/relationships" xmlns:w="http://schemas.openxmlformats.org/wordprocessingml/2006/main" xmlns:w14="http://schemas.microsoft.com/office/word/2010/wordml" mc:Ignorable="w14">
   <w:docDefaults>
     <w:rPrDefault>
       <w:rPr>
@@ -960,18 +1114,17 @@
     <w:qFormat/>
     <w:rsid w:val="00A013DA"/>
   </w:style>
-  <w:style w:type="character" w:default="1" w:styleId="Fuentedeprrafopredeter">
+  <w:style w:type="character" w:default="1" w:styleId="DefaultParagraphFont">
     <w:name w:val="Default Paragraph Font"/>
     <w:uiPriority w:val="1"/>
     <w:semiHidden/>
     <w:unhideWhenUsed/>
   </w:style>
-  <w:style w:type="table" w:default="1" w:styleId="Tablanormal">
+  <w:style w:type="table" w:default="1" w:styleId="TableNormal">
     <w:name w:val="Normal Table"/>
     <w:uiPriority w:val="99"/>
     <w:semiHidden/>
     <w:unhideWhenUsed/>
-    <w:qFormat/>
     <w:tblPr>
       <w:tblInd w:w="0" w:type="dxa"/>
       <w:tblCellMar>
@@ -982,13 +1135,13 @@
       </w:tblCellMar>
     </w:tblPr>
   </w:style>
-  <w:style w:type="numbering" w:default="1" w:styleId="Sinlista">
+  <w:style w:type="numbering" w:default="1" w:styleId="NoList">
     <w:name w:val="No List"/>
     <w:uiPriority w:val="99"/>
     <w:semiHidden/>
     <w:unhideWhenUsed/>
   </w:style>
-  <w:style w:type="paragraph" w:styleId="Prrafodelista">
+  <w:style w:type="paragraph" w:styleId="ListParagraph">
     <w:name w:val="List Paragraph"/>
     <w:basedOn w:val="Normal"/>
     <w:uiPriority w:val="34"/>
@@ -999,9 +1152,9 @@
       <w:contextualSpacing/>
     </w:pPr>
   </w:style>
-  <w:style w:type="character" w:styleId="Hipervnculo">
+  <w:style w:type="character" w:styleId="Hyperlink">
     <w:name w:val="Hyperlink"/>
-    <w:basedOn w:val="Fuentedeprrafopredeter"/>
+    <w:basedOn w:val="DefaultParagraphFont"/>
     <w:uiPriority w:val="99"/>
     <w:unhideWhenUsed/>
     <w:rsid w:val="001641B7"/>
@@ -1009,6 +1162,196 @@
       <w:color w:val="0000FF" w:themeColor="hyperlink"/>
       <w:u w:val="single"/>
     </w:rPr>
+  </w:style>
+</w:styles>
+</file>
+
+<file path=word/stylesWithEffects.xml><?xml version="1.0" encoding="utf-8"?>
+<w:styles xmlns:wpc="http://schemas.microsoft.com/office/word/2010/wordprocessingCanvas" xmlns:mc="http://schemas.openxmlformats.org/markup-compatibility/2006" xmlns:o="urn:schemas-microsoft-com:office:office" xmlns:r="http://schemas.openxmlformats.org/officeDocument/2006/relationships" xmlns:m="http://schemas.openxmlformats.org/officeDocument/2006/math" xmlns:v="urn:schemas-microsoft-com:vml" xmlns:wp14="http://schemas.microsoft.com/office/word/2010/wordprocessingDrawing" xmlns:wp="http://schemas.openxmlformats.org/drawingml/2006/wordprocessingDrawing" xmlns:w10="urn:schemas-microsoft-com:office:word" xmlns:w="http://schemas.openxmlformats.org/wordprocessingml/2006/main" xmlns:w14="http://schemas.microsoft.com/office/word/2010/wordml" xmlns:wpg="http://schemas.microsoft.com/office/word/2010/wordprocessingGroup" xmlns:wpi="http://schemas.microsoft.com/office/word/2010/wordprocessingInk" xmlns:wne="http://schemas.microsoft.com/office/word/2006/wordml" xmlns:wps="http://schemas.microsoft.com/office/word/2010/wordprocessingShape" mc:Ignorable="w14 wp14">
+  <w:docDefaults>
+    <w:rPrDefault>
+      <w:rPr>
+        <w:rFonts w:asciiTheme="minorHAnsi" w:eastAsiaTheme="minorEastAsia" w:hAnsiTheme="minorHAnsi" w:cstheme="minorBidi"/>
+        <w:sz w:val="22"/>
+        <w:szCs w:val="22"/>
+        <w:lang w:val="es-UY" w:eastAsia="es-UY" w:bidi="ar-SA"/>
+      </w:rPr>
+    </w:rPrDefault>
+    <w:pPrDefault>
+      <w:pPr>
+        <w:spacing w:after="200" w:line="276" w:lineRule="auto"/>
+      </w:pPr>
+    </w:pPrDefault>
+  </w:docDefaults>
+  <w:latentStyles w:defLockedState="0" w:defUIPriority="99" w:defSemiHidden="1" w:defUnhideWhenUsed="1" w:defQFormat="0" w:count="267">
+    <w:lsdException w:name="Normal" w:semiHidden="0" w:uiPriority="0" w:unhideWhenUsed="0" w:qFormat="1"/>
+    <w:lsdException w:name="heading 1" w:semiHidden="0" w:uiPriority="9" w:unhideWhenUsed="0" w:qFormat="1"/>
+    <w:lsdException w:name="heading 2" w:uiPriority="9" w:qFormat="1"/>
+    <w:lsdException w:name="heading 3" w:uiPriority="9" w:qFormat="1"/>
+    <w:lsdException w:name="heading 4" w:uiPriority="9" w:qFormat="1"/>
+    <w:lsdException w:name="heading 5" w:uiPriority="9" w:qFormat="1"/>
+    <w:lsdException w:name="heading 6" w:uiPriority="9" w:qFormat="1"/>
+    <w:lsdException w:name="heading 7" w:uiPriority="9" w:qFormat="1"/>
+    <w:lsdException w:name="heading 8" w:uiPriority="9" w:qFormat="1"/>
+    <w:lsdException w:name="heading 9" w:uiPriority="9" w:qFormat="1"/>
+    <w:lsdException w:name="toc 1" w:uiPriority="39"/>
+    <w:lsdException w:name="toc 2" w:uiPriority="39"/>
+    <w:lsdException w:name="toc 3" w:uiPriority="39"/>
+    <w:lsdException w:name="toc 4" w:uiPriority="39"/>
+    <w:lsdException w:name="toc 5" w:uiPriority="39"/>
+    <w:lsdException w:name="toc 6" w:uiPriority="39"/>
+    <w:lsdException w:name="toc 7" w:uiPriority="39"/>
+    <w:lsdException w:name="toc 8" w:uiPriority="39"/>
+    <w:lsdException w:name="toc 9" w:uiPriority="39"/>
+    <w:lsdException w:name="caption" w:uiPriority="35" w:qFormat="1"/>
+    <w:lsdException w:name="Title" w:semiHidden="0" w:uiPriority="10" w:unhideWhenUsed="0" w:qFormat="1"/>
+    <w:lsdException w:name="Default Paragraph Font" w:uiPriority="1"/>
+    <w:lsdException w:name="Subtitle" w:semiHidden="0" w:uiPriority="11" w:unhideWhenUsed="0" w:qFormat="1"/>
+    <w:lsdException w:name="Strong" w:semiHidden="0" w:uiPriority="22" w:unhideWhenUsed="0" w:qFormat="1"/>
+    <w:lsdException w:name="Emphasis" w:semiHidden="0" w:uiPriority="20" w:unhideWhenUsed="0" w:qFormat="1"/>
+    <w:lsdException w:name="Table Grid" w:semiHidden="0" w:uiPriority="59" w:unhideWhenUsed="0"/>
+    <w:lsdException w:name="Placeholder Text" w:unhideWhenUsed="0"/>
+    <w:lsdException w:name="No Spacing" w:semiHidden="0" w:uiPriority="1" w:unhideWhenUsed="0" w:qFormat="1"/>
+    <w:lsdException w:name="Light Shading" w:semiHidden="0" w:uiPriority="60" w:unhideWhenUsed="0"/>
+    <w:lsdException w:name="Light List" w:semiHidden="0" w:uiPriority="61" w:unhideWhenUsed="0"/>
+    <w:lsdException w:name="Light Grid" w:semiHidden="0" w:uiPriority="62" w:unhideWhenUsed="0"/>
+    <w:lsdException w:name="Medium Shading 1" w:semiHidden="0" w:uiPriority="63" w:unhideWhenUsed="0"/>
+    <w:lsdException w:name="Medium Shading 2" w:semiHidden="0" w:uiPriority="64" w:unhideWhenUsed="0"/>
+    <w:lsdException w:name="Medium List 1" w:semiHidden="0" w:uiPriority="65" w:unhideWhenUsed="0"/>
+    <w:lsdException w:name="Medium List 2" w:semiHidden="0" w:uiPriority="66" w:unhideWhenUsed="0"/>
+    <w:lsdException w:name="Medium Grid 1" w:semiHidden="0" w:uiPriority="67" w:unhideWhenUsed="0"/>
+    <w:lsdException w:name="Medium Grid 2" w:semiHidden="0" w:uiPriority="68" w:unhideWhenUsed="0"/>
+    <w:lsdException w:name="Medium Grid 3" w:semiHidden="0" w:uiPriority="69" w:unhideWhenUsed="0"/>
+    <w:lsdException w:name="Dark List" w:semiHidden="0" w:uiPriority="70" w:unhideWhenUsed="0"/>
+    <w:lsdException w:name="Colorful Shading" w:semiHidden="0" w:uiPriority="71" w:unhideWhenUsed="0"/>
+    <w:lsdException w:name="Colorful List" w:semiHidden="0" w:uiPriority="72" w:unhideWhenUsed="0"/>
+    <w:lsdException w:name="Colorful Grid" w:semiHidden="0" w:uiPriority="73" w:unhideWhenUsed="0"/>
+    <w:lsdException w:name="Light Shading Accent 1" w:semiHidden="0" w:uiPriority="60" w:unhideWhenUsed="0"/>
+    <w:lsdException w:name="Light List Accent 1" w:semiHidden="0" w:uiPriority="61" w:unhideWhenUsed="0"/>
+    <w:lsdException w:name="Light Grid Accent 1" w:semiHidden="0" w:uiPriority="62" w:unhideWhenUsed="0"/>
+    <w:lsdException w:name="Medium Shading 1 Accent 1" w:semiHidden="0" w:uiPriority="63" w:unhideWhenUsed="0"/>
+    <w:lsdException w:name="Medium Shading 2 Accent 1" w:semiHidden="0" w:uiPriority="64" w:unhideWhenUsed="0"/>
+    <w:lsdException w:name="Medium List 1 Accent 1" w:semiHidden="0" w:uiPriority="65" w:unhideWhenUsed="0"/>
+    <w:lsdException w:name="Revision" w:unhideWhenUsed="0"/>
+    <w:lsdException w:name="List Paragraph" w:semiHidden="0" w:uiPriority="34" w:unhideWhenUsed="0" w:qFormat="1"/>
+    <w:lsdException w:name="Quote" w:semiHidden="0" w:uiPriority="29" w:unhideWhenUsed="0" w:qFormat="1"/>
+    <w:lsdException w:name="Intense Quote" w:semiHidden="0" w:uiPriority="30" w:unhideWhenUsed="0" w:qFormat="1"/>
+    <w:lsdException w:name="Medium List 2 Accent 1" w:semiHidden="0" w:uiPriority="66" w:unhideWhenUsed="0"/>
+    <w:lsdException w:name="Medium Grid 1 Accent 1" w:semiHidden="0" w:uiPriority="67" w:unhideWhenUsed="0"/>
+    <w:lsdException w:name="Medium Grid 2 Accent 1" w:semiHidden="0" w:uiPriority="68" w:unhideWhenUsed="0"/>
+    <w:lsdException w:name="Medium Grid 3 Accent 1" w:semiHidden="0" w:uiPriority="69" w:unhideWhenUsed="0"/>
+    <w:lsdException w:name="Dark List Accent 1" w:semiHidden="0" w:uiPriority="70" w:unhideWhenUsed="0"/>
+    <w:lsdException w:name="Colorful Shading Accent 1" w:semiHidden="0" w:uiPriority="71" w:unhideWhenUsed="0"/>
+    <w:lsdException w:name="Colorful List Accent 1" w:semiHidden="0" w:uiPriority="72" w:unhideWhenUsed="0"/>
+    <w:lsdException w:name="Colorful Grid Accent 1" w:semiHidden="0" w:uiPriority="73" w:unhideWhenUsed="0"/>
+    <w:lsdException w:name="Light Shading Accent 2" w:semiHidden="0" w:uiPriority="60" w:unhideWhenUsed="0"/>
+    <w:lsdException w:name="Light List Accent 2" w:semiHidden="0" w:uiPriority="61" w:unhideWhenUsed="0"/>
+    <w:lsdException w:name="Light Grid Accent 2" w:semiHidden="0" w:uiPriority="62" w:unhideWhenUsed="0"/>
+    <w:lsdException w:name="Medium Shading 1 Accent 2" w:semiHidden="0" w:uiPriority="63" w:unhideWhenUsed="0"/>
+    <w:lsdException w:name="Medium Shading 2 Accent 2" w:semiHidden="0" w:uiPriority="64" w:unhideWhenUsed="0"/>
+    <w:lsdException w:name="Medium List 1 Accent 2" w:semiHidden="0" w:uiPriority="65" w:unhideWhenUsed="0"/>
+    <w:lsdException w:name="Medium List 2 Accent 2" w:semiHidden="0" w:uiPriority="66" w:unhideWhenUsed="0"/>
+    <w:lsdException w:name="Medium Grid 1 Accent 2" w:semiHidden="0" w:uiPriority="67" w:unhideWhenUsed="0"/>
+    <w:lsdException w:name="Medium Grid 2 Accent 2" w:semiHidden="0" w:uiPriority="68" w:unhideWhenUsed="0"/>
+    <w:lsdException w:name="Medium Grid 3 Accent 2" w:semiHidden="0" w:uiPriority="69" w:unhideWhenUsed="0"/>
+    <w:lsdException w:name="Dark List Accent 2" w:semiHidden="0" w:uiPriority="70" w:unhideWhenUsed="0"/>
+    <w:lsdException w:name="Colorful Shading Accent 2" w:semiHidden="0" w:uiPriority="71" w:unhideWhenUsed="0"/>
+    <w:lsdException w:name="Colorful List Accent 2" w:semiHidden="0" w:uiPriority="72" w:unhideWhenUsed="0"/>
+    <w:lsdException w:name="Colorful Grid Accent 2" w:semiHidden="0" w:uiPriority="73" w:unhideWhenUsed="0"/>
+    <w:lsdException w:name="Light Shading Accent 3" w:semiHidden="0" w:uiPriority="60" w:unhideWhenUsed="0"/>
+    <w:lsdException w:name="Light List Accent 3" w:semiHidden="0" w:uiPriority="61" w:unhideWhenUsed="0"/>
+    <w:lsdException w:name="Light Grid Accent 3" w:semiHidden="0" w:uiPriority="62" w:unhideWhenUsed="0"/>
+    <w:lsdException w:name="Medium Shading 1 Accent 3" w:semiHidden="0" w:uiPriority="63" w:unhideWhenUsed="0"/>
+    <w:lsdException w:name="Medium Shading 2 Accent 3" w:semiHidden="0" w:uiPriority="64" w:unhideWhenUsed="0"/>
+    <w:lsdException w:name="Medium List 1 Accent 3" w:semiHidden="0" w:uiPriority="65" w:unhideWhenUsed="0"/>
+    <w:lsdException w:name="Medium List 2 Accent 3" w:semiHidden="0" w:uiPriority="66" w:unhideWhenUsed="0"/>
+    <w:lsdException w:name="Medium Grid 1 Accent 3" w:semiHidden="0" w:uiPriority="67" w:unhideWhenUsed="0"/>
+    <w:lsdException w:name="Medium Grid 2 Accent 3" w:semiHidden="0" w:uiPriority="68" w:unhideWhenUsed="0"/>
+    <w:lsdException w:name="Medium Grid 3 Accent 3" w:semiHidden="0" w:uiPriority="69" w:unhideWhenUsed="0"/>
+    <w:lsdException w:name="Dark List Accent 3" w:semiHidden="0" w:uiPriority="70" w:unhideWhenUsed="0"/>
+    <w:lsdException w:name="Colorful Shading Accent 3" w:semiHidden="0" w:uiPriority="71" w:unhideWhenUsed="0"/>
+    <w:lsdException w:name="Colorful List Accent 3" w:semiHidden="0" w:uiPriority="72" w:unhideWhenUsed="0"/>
+    <w:lsdException w:name="Colorful Grid Accent 3" w:semiHidden="0" w:uiPriority="73" w:unhideWhenUsed="0"/>
+    <w:lsdException w:name="Light Shading Accent 4" w:semiHidden="0" w:uiPriority="60" w:unhideWhenUsed="0"/>
+    <w:lsdException w:name="Light List Accent 4" w:semiHidden="0" w:uiPriority="61" w:unhideWhenUsed="0"/>
+    <w:lsdException w:name="Light Grid Accent 4" w:semiHidden="0" w:uiPriority="62" w:unhideWhenUsed="0"/>
+    <w:lsdException w:name="Medium Shading 1 Accent 4" w:semiHidden="0" w:uiPriority="63" w:unhideWhenUsed="0"/>
+    <w:lsdException w:name="Medium Shading 2 Accent 4" w:semiHidden="0" w:uiPriority="64" w:unhideWhenUsed="0"/>
+    <w:lsdException w:name="Medium List 1 Accent 4" w:semiHidden="0" w:uiPriority="65" w:unhideWhenUsed="0"/>
+    <w:lsdException w:name="Medium List 2 Accent 4" w:semiHidden="0" w:uiPriority="66" w:unhideWhenUsed="0"/>
+    <w:lsdException w:name="Medium Grid 1 Accent 4" w:semiHidden="0" w:uiPriority="67" w:unhideWhenUsed="0"/>
+    <w:lsdException w:name="Medium Grid 2 Accent 4" w:semiHidden="0" w:uiPriority="68" w:unhideWhenUsed="0"/>
+    <w:lsdException w:name="Medium Grid 3 Accent 4" w:semiHidden="0" w:uiPriority="69" w:unhideWhenUsed="0"/>
+    <w:lsdException w:name="Dark List Accent 4" w:semiHidden="0" w:uiPriority="70" w:unhideWhenUsed="0"/>
+    <w:lsdException w:name="Colorful Shading Accent 4" w:semiHidden="0" w:uiPriority="71" w:unhideWhenUsed="0"/>
+    <w:lsdException w:name="Colorful List Accent 4" w:semiHidden="0" w:uiPriority="72" w:unhideWhenUsed="0"/>
+    <w:lsdException w:name="Colorful Grid Accent 4" w:semiHidden="0" w:uiPriority="73" w:unhideWhenUsed="0"/>
+    <w:lsdException w:name="Light Shading Accent 5" w:semiHidden="0" w:uiPriority="60" w:unhideWhenUsed="0"/>
+    <w:lsdException w:name="Light List Accent 5" w:semiHidden="0" w:uiPriority="61" w:unhideWhenUsed="0"/>
+    <w:lsdException w:name="Light Grid Accent 5" w:semiHidden="0" w:uiPriority="62" w:unhideWhenUsed="0"/>
+    <w:lsdException w:name="Medium Shading 1 Accent 5" w:semiHidden="0" w:uiPriority="63" w:unhideWhenUsed="0"/>
+    <w:lsdException w:name="Medium Shading 2 Accent 5" w:semiHidden="0" w:uiPriority="64" w:unhideWhenUsed="0"/>
+    <w:lsdException w:name="Medium List 1 Accent 5" w:semiHidden="0" w:uiPriority="65" w:unhideWhenUsed="0"/>
+    <w:lsdException w:name="Medium List 2 Accent 5" w:semiHidden="0" w:uiPriority="66" w:unhideWhenUsed="0"/>
+    <w:lsdException w:name="Medium Grid 1 Accent 5" w:semiHidden="0" w:uiPriority="67" w:unhideWhenUsed="0"/>
+    <w:lsdException w:name="Medium Grid 2 Accent 5" w:semiHidden="0" w:uiPriority="68" w:unhideWhenUsed="0"/>
+    <w:lsdException w:name="Medium Grid 3 Accent 5" w:semiHidden="0" w:uiPriority="69" w:unhideWhenUsed="0"/>
+    <w:lsdException w:name="Dark List Accent 5" w:semiHidden="0" w:uiPriority="70" w:unhideWhenUsed="0"/>
+    <w:lsdException w:name="Colorful Shading Accent 5" w:semiHidden="0" w:uiPriority="71" w:unhideWhenUsed="0"/>
+    <w:lsdException w:name="Colorful List Accent 5" w:semiHidden="0" w:uiPriority="72" w:unhideWhenUsed="0"/>
+    <w:lsdException w:name="Colorful Grid Accent 5" w:semiHidden="0" w:uiPriority="73" w:unhideWhenUsed="0"/>
+    <w:lsdException w:name="Light Shading Accent 6" w:semiHidden="0" w:uiPriority="60" w:unhideWhenUsed="0"/>
+    <w:lsdException w:name="Light List Accent 6" w:semiHidden="0" w:uiPriority="61" w:unhideWhenUsed="0"/>
+    <w:lsdException w:name="Light Grid Accent 6" w:semiHidden="0" w:uiPriority="62" w:unhideWhenUsed="0"/>
+    <w:lsdException w:name="Medium Shading 1 Accent 6" w:semiHidden="0" w:uiPriority="63" w:unhideWhenUsed="0"/>
+    <w:lsdException w:name="Medium Shading 2 Accent 6" w:semiHidden="0" w:uiPriority="64" w:unhideWhenUsed="0"/>
+    <w:lsdException w:name="Medium List 1 Accent 6" w:semiHidden="0" w:uiPriority="65" w:unhideWhenUsed="0"/>
+    <w:lsdException w:name="Medium List 2 Accent 6" w:semiHidden="0" w:uiPriority="66" w:unhideWhenUsed="0"/>
+    <w:lsdException w:name="Medium Grid 1 Accent 6" w:semiHidden="0" w:uiPriority="67" w:unhideWhenUsed="0"/>
+    <w:lsdException w:name="Medium Grid 2 Accent 6" w:semiHidden="0" w:uiPriority="68" w:unhideWhenUsed="0"/>
+    <w:lsdException w:name="Medium Grid 3 Accent 6" w:semiHidden="0" w:uiPriority="69" w:unhideWhenUsed="0"/>
+    <w:lsdException w:name="Dark List Accent 6" w:semiHidden="0" w:uiPriority="70" w:unhideWhenUsed="0"/>
+    <w:lsdException w:name="Colorful Shading Accent 6" w:semiHidden="0" w:uiPriority="71" w:unhideWhenUsed="0"/>
+    <w:lsdException w:name="Colorful List Accent 6" w:semiHidden="0" w:uiPriority="72" w:unhideWhenUsed="0"/>
+    <w:lsdException w:name="Colorful Grid Accent 6" w:semiHidden="0" w:uiPriority="73" w:unhideWhenUsed="0"/>
+    <w:lsdException w:name="Subtle Emphasis" w:semiHidden="0" w:uiPriority="19" w:unhideWhenUsed="0" w:qFormat="1"/>
+    <w:lsdException w:name="Intense Emphasis" w:semiHidden="0" w:uiPriority="21" w:unhideWhenUsed="0" w:qFormat="1"/>
+    <w:lsdException w:name="Subtle Reference" w:semiHidden="0" w:uiPriority="31" w:unhideWhenUsed="0" w:qFormat="1"/>
+    <w:lsdException w:name="Intense Reference" w:semiHidden="0" w:uiPriority="32" w:unhideWhenUsed="0" w:qFormat="1"/>
+    <w:lsdException w:name="Book Title" w:semiHidden="0" w:uiPriority="33" w:unhideWhenUsed="0" w:qFormat="1"/>
+    <w:lsdException w:name="Bibliography" w:uiPriority="37"/>
+    <w:lsdException w:name="TOC Heading" w:uiPriority="39" w:qFormat="1"/>
+  </w:latentStyles>
+  <w:style w:type="paragraph" w:default="1" w:styleId="Normal">
+    <w:name w:val="Normal"/>
+    <w:qFormat/>
+  </w:style>
+  <w:style w:type="character" w:default="1" w:styleId="DefaultParagraphFont">
+    <w:name w:val="Default Paragraph Font"/>
+    <w:uiPriority w:val="1"/>
+    <w:semiHidden/>
+    <w:unhideWhenUsed/>
+  </w:style>
+  <w:style w:type="table" w:default="1" w:styleId="TableNormal">
+    <w:name w:val="Normal Table"/>
+    <w:uiPriority w:val="99"/>
+    <w:semiHidden/>
+    <w:unhideWhenUsed/>
+    <w:tblPr>
+      <w:tblInd w:w="0" w:type="dxa"/>
+      <w:tblCellMar>
+        <w:top w:w="0" w:type="dxa"/>
+        <w:left w:w="108" w:type="dxa"/>
+        <w:bottom w:w="0" w:type="dxa"/>
+        <w:right w:w="108" w:type="dxa"/>
+      </w:tblCellMar>
+    </w:tblPr>
+  </w:style>
+  <w:style w:type="numbering" w:default="1" w:styleId="NoList">
+    <w:name w:val="No List"/>
+    <w:uiPriority w:val="99"/>
+    <w:semiHidden/>
+    <w:unhideWhenUsed/>
   </w:style>
 </w:styles>
 </file>

</xml_diff>